<commit_message>
Deploy onsana/onsana.github.io to github.com/onsana/onsana.github.io.git:gh-pages
</commit_message>
<xml_diff>
--- a/static/generated/cv.docx
+++ b/static/generated/cv.docx
@@ -524,7 +524,7 @@
         </w:numPr>
       </w:pPr>
       <w:r>
-        <w:t xml:space="preserve">Algorithms course from Udemy.</w:t>
+        <w:t xml:space="preserve">Algorithms course from Udemy &amp; MTI.</w:t>
       </w:r>
     </w:p>
     <w:p>
@@ -536,7 +536,7 @@
         </w:numPr>
       </w:pPr>
       <w:r>
-        <w:t xml:space="preserve">DevOps advanced practics and instruments course.</w:t>
+        <w:t xml:space="preserve">DDD practics with Rails.</w:t>
       </w:r>
     </w:p>
     <w:p>
@@ -548,7 +548,7 @@
         </w:numPr>
       </w:pPr>
       <w:r>
-        <w:t xml:space="preserve">DDD practics with Rails.</w:t>
+        <w:t xml:space="preserve">"Go programming language" book.</w:t>
       </w:r>
     </w:p>
     <w:p>
@@ -560,18 +560,6 @@
         </w:numPr>
       </w:pPr>
       <w:r>
-        <w:t xml:space="preserve">"Go programming language" book.</w:t>
-      </w:r>
-    </w:p>
-    <w:p>
-      <w:pPr>
-        <w:pStyle w:val="Compact"/>
-        <w:numPr>
-          <w:numId w:val="1001"/>
-          <w:ilvl w:val="0"/>
-        </w:numPr>
-      </w:pPr>
-      <w:r>
         <w:t xml:space="preserve">Kubernates course.</w:t>
       </w:r>
     </w:p>
@@ -595,15 +583,15 @@
         <w:pStyle w:val="Compact"/>
       </w:pPr>
       <w:r>
-        <w:t xml:space="preserve">Tallinn, Estonia, remote, part-time</w:t>
-      </w:r>
-    </w:p>
-    <w:p>
-      <w:pPr>
-        <w:pStyle w:val="Compact"/>
-      </w:pPr>
-      <w:r>
-        <w:t xml:space="preserve">January 2019 to current</w:t>
+        <w:t xml:space="preserve">Ruby for Good, remote, part-time(as volunteer)</w:t>
+      </w:r>
+    </w:p>
+    <w:p>
+      <w:pPr>
+        <w:pStyle w:val="Compact"/>
+      </w:pPr>
+      <w:r>
+        <w:t xml:space="preserve">July 2020 to current</w:t>
       </w:r>
     </w:p>
     <w:p>
@@ -611,7 +599,7 @@
         <w:pStyle w:val="BodyText"/>
       </w:pPr>
       <w:r>
-        <w:t xml:space="preserve">Main language: Ruby (Ruby on Rails framework).</w:t>
+        <w:t xml:space="preserve">Open source projects for non-profit organizations. Docker. Github Action.</w:t>
       </w:r>
     </w:p>
     <w:p>
@@ -623,7 +611,7 @@
         </w:numPr>
       </w:pPr>
       <w:r>
-        <w:t xml:space="preserve">Reduced number of bugs and improved code documentation.</w:t>
+        <w:t xml:space="preserve">Add new features to project.</w:t>
       </w:r>
     </w:p>
     <w:p>
@@ -635,13 +623,7 @@
         </w:numPr>
       </w:pPr>
       <w:r>
-        <w:t xml:space="preserve">Implemented some architectural improvements, design solutions and integration</w:t>
-      </w:r>
-      <w:r>
-        <w:t xml:space="preserve"> </w:t>
-      </w:r>
-      <w:r>
-        <w:t xml:space="preserve">solutions.</w:t>
+        <w:t xml:space="preserve">Full test coverage.</w:t>
       </w:r>
     </w:p>
     <w:p>
@@ -664,15 +646,15 @@
         <w:pStyle w:val="Compact"/>
       </w:pPr>
       <w:r>
-        <w:t xml:space="preserve">Ruby for Good, remote, part-time(as volunteer)</w:t>
-      </w:r>
-    </w:p>
-    <w:p>
-      <w:pPr>
-        <w:pStyle w:val="Compact"/>
-      </w:pPr>
-      <w:r>
-        <w:t xml:space="preserve">July 2020 to current</w:t>
+        <w:t xml:space="preserve">Tallinn, Estonia, remote, part-time</w:t>
+      </w:r>
+    </w:p>
+    <w:p>
+      <w:pPr>
+        <w:pStyle w:val="Compact"/>
+      </w:pPr>
+      <w:r>
+        <w:t xml:space="preserve">January 2019 to current</w:t>
       </w:r>
     </w:p>
     <w:p>
@@ -680,7 +662,7 @@
         <w:pStyle w:val="BodyText"/>
       </w:pPr>
       <w:r>
-        <w:t xml:space="preserve">Open source projects for non-profit organizations.</w:t>
+        <w:t xml:space="preserve">Main language: Ruby (Ruby on Rails framework). PostgreSQL.</w:t>
       </w:r>
     </w:p>
     <w:p>
@@ -692,7 +674,19 @@
         </w:numPr>
       </w:pPr>
       <w:r>
-        <w:t xml:space="preserve">Developed cryptocurrency exchange.</w:t>
+        <w:t xml:space="preserve">Support legacy application.</w:t>
+      </w:r>
+    </w:p>
+    <w:p>
+      <w:pPr>
+        <w:pStyle w:val="Compact"/>
+        <w:numPr>
+          <w:numId w:val="1003"/>
+          <w:ilvl w:val="0"/>
+        </w:numPr>
+      </w:pPr>
+      <w:r>
+        <w:t xml:space="preserve">Reduced number of bugs and improved code documentation.</w:t>
       </w:r>
     </w:p>
     <w:p>
@@ -723,7 +717,7 @@
         <w:pStyle w:val="Compact"/>
       </w:pPr>
       <w:r>
-        <w:t xml:space="preserve">December 2017 to January 2019</w:t>
+        <w:t xml:space="preserve">December 2017 to January 2021</w:t>
       </w:r>
     </w:p>
     <w:p>
@@ -743,7 +737,19 @@
         </w:numPr>
       </w:pPr>
       <w:r>
-        <w:t xml:space="preserve">.</w:t>
+        <w:t xml:space="preserve">A wide range of tasks on various projects.</w:t>
+      </w:r>
+    </w:p>
+    <w:p>
+      <w:pPr>
+        <w:pStyle w:val="Compact"/>
+        <w:numPr>
+          <w:numId w:val="1004"/>
+          <w:ilvl w:val="0"/>
+        </w:numPr>
+      </w:pPr>
+      <w:r>
+        <w:t xml:space="preserve">Development with Rails, test coverage, deployment and maintenance.</w:t>
       </w:r>
     </w:p>
     <w:p>
@@ -807,6 +813,18 @@
       </w:pPr>
       <w:r>
         <w:t xml:space="preserve">Refactoring, optimizing and implementing new features.</w:t>
+      </w:r>
+    </w:p>
+    <w:p>
+      <w:pPr>
+        <w:pStyle w:val="Compact"/>
+        <w:numPr>
+          <w:numId w:val="1005"/>
+          <w:ilvl w:val="0"/>
+        </w:numPr>
+      </w:pPr>
+      <w:r>
+        <w:t xml:space="preserve">Doing code review.</w:t>
       </w:r>
     </w:p>
     <w:p>
@@ -1089,7 +1107,7 @@
 <file path=word/numbering.xml><?xml version="1.0" encoding="utf-8"?>
 <w:numbering xmlns:w="http://schemas.openxmlformats.org/wordprocessingml/2006/main">
   <w:abstractNum w:abstractNumId="990">
-    <w:nsid w:val="3509fa7d"/>
+    <w:nsid w:val="d58aacf4"/>
     <w:multiLevelType w:val="multilevel"/>
     <w:lvl w:ilvl="0">
       <w:numFmt w:val="bullet"/>
@@ -1192,7 +1210,7 @@
     </w:lvl>
   </w:abstractNum>
   <w:abstractNum w:abstractNumId="991">
-    <w:nsid w:val="2067d657"/>
+    <w:nsid w:val="c0e888ce"/>
     <w:multiLevelType w:val="multilevel"/>
     <w:lvl w:ilvl="0">
       <w:numFmt w:val="bullet"/>

</xml_diff>

<commit_message>
Add pdf version 3
</commit_message>
<xml_diff>
--- a/static/generated/cv.docx
+++ b/static/generated/cv.docx
@@ -341,6 +341,24 @@
       <w:r>
         <w:t xml:space="preserve">Bash, Zsh</w:t>
       </w:r>
+      <w:r>
+        <w:t xml:space="preserve"> </w:t>
+      </w:r>
+      <w:r>
+        <w:t xml:space="preserve"> </w:t>
+      </w:r>
+      <w:r>
+        <w:t xml:space="preserve">VSCode</w:t>
+      </w:r>
+      <w:r>
+        <w:t xml:space="preserve"> </w:t>
+      </w:r>
+      <w:r>
+        <w:t xml:space="preserve"> </w:t>
+      </w:r>
+      <w:r>
+        <w:t xml:space="preserve">RubyMine</w:t>
+      </w:r>
     </w:p>
     <w:p>
       <w:pPr>
@@ -505,7 +523,7 @@
         <w:t xml:space="preserve"> </w:t>
       </w:r>
       <w:r>
-        <w:t xml:space="preserve">Elasticsearch, Foreman, JQuery, Jekyll, RailsAdmin, Trello, Redmine,Webpack,</w:t>
+        <w:t xml:space="preserve">Elasticsearch, Foreman, JQuery, Jekyll, RailsAdmin, Trello, Redmine, Webpack,</w:t>
       </w:r>
       <w:r>
         <w:t xml:space="preserve"> </w:t>
@@ -674,7 +692,7 @@
         </w:numPr>
       </w:pPr>
       <w:r>
-        <w:t xml:space="preserve">Working on implementing Bug Reporting Feature to allow customers to create reports about bugs directly to Redmine APIs.</w:t>
+        <w:t xml:space="preserve">Integrating third-party SOAP and rest APIs with web application(Stripe, IpInfo and etc ).</w:t>
       </w:r>
     </w:p>
     <w:p>
@@ -686,7 +704,7 @@
         </w:numPr>
       </w:pPr>
       <w:r>
-        <w:t xml:space="preserve">Integrating third-party SOAP and rest APIs with web application(Stripe, IpInfo and etc ).</w:t>
+        <w:t xml:space="preserve">Create from scratch additional RoR apps, and deploy to AWS.</w:t>
       </w:r>
     </w:p>
     <w:p>
@@ -698,7 +716,7 @@
         </w:numPr>
       </w:pPr>
       <w:r>
-        <w:t xml:space="preserve">Create from scratch additional RoR apps, and deploy to AWS.</w:t>
+        <w:t xml:space="preserve">Work with StimulusJS and Cypress.</w:t>
       </w:r>
     </w:p>
     <w:p>
@@ -710,7 +728,7 @@
         </w:numPr>
       </w:pPr>
       <w:r>
-        <w:t xml:space="preserve">Work with Stimulus and Cypress.</w:t>
+        <w:t xml:space="preserve">Work with WebRTC API for user video recording.</w:t>
       </w:r>
     </w:p>
     <w:p>
@@ -1377,7 +1395,7 @@
         <w:pStyle w:val="FirstParagraph"/>
       </w:pPr>
       <w:r>
-        <w:t xml:space="preserve">Books, Travelling, Gym, Ocean.</w:t>
+        <w:t xml:space="preserve">Books, Travelling, Gym, Ocean, Flowers.</w:t>
       </w:r>
     </w:p>
     <w:sectPr/>
@@ -1411,7 +1429,7 @@
 <file path=word/numbering.xml><?xml version="1.0" encoding="utf-8"?>
 <w:numbering xmlns:w="http://schemas.openxmlformats.org/wordprocessingml/2006/main">
   <w:abstractNum w:abstractNumId="990">
-    <w:nsid w:val="eb34604d"/>
+    <w:nsid w:val="39b2b29a"/>
     <w:multiLevelType w:val="multilevel"/>
     <w:lvl w:ilvl="0">
       <w:numFmt w:val="bullet"/>
@@ -1514,7 +1532,7 @@
     </w:lvl>
   </w:abstractNum>
   <w:abstractNum w:abstractNumId="991">
-    <w:nsid w:val="d6923c27"/>
+    <w:nsid w:val="a5108e1f"/>
     <w:multiLevelType w:val="multilevel"/>
     <w:lvl w:ilvl="0">
       <w:numFmt w:val="bullet"/>

</xml_diff>

<commit_message>
Add pdf version 4
</commit_message>
<xml_diff>
--- a/static/generated/cv.docx
+++ b/static/generated/cv.docx
@@ -61,7 +61,14 @@
       <w:r>
         <w:t xml:space="preserve"> </w:t>
       </w:r>
-      <w:hyperlink r:id="rId22"/>
+      <w:hyperlink r:id="rId22">
+        <w:r>
+          <w:rPr>
+            <w:rStyle w:val="Hyperlink"/>
+          </w:rPr>
+          <w:t xml:space="preserve">351914018633</w:t>
+        </w:r>
+      </w:hyperlink>
       <w:r>
         <w:t xml:space="preserve">,</w:t>
       </w:r>
@@ -148,7 +155,7 @@
         <w:rPr>
           <w:i/>
         </w:rPr>
-        <w:t xml:space="preserve">working with Ruby and JS and now curious about Go and DevOps/System Administration. Problem solver,</w:t>
+        <w:t xml:space="preserve">working with Ruby and JavaScript and now curious about Go and DevOps/System Administration. Problem solver,</w:t>
       </w:r>
       <w:r>
         <w:rPr>
@@ -384,6 +391,21 @@
       </w:r>
       <w:r>
         <w:t xml:space="preserve">PostgreSQL</w:t>
+      </w:r>
+      <w:r>
+        <w:rPr>
+          <w:i/>
+        </w:rPr>
+        <w:t xml:space="preserve">,</w:t>
+      </w:r>
+      <w:r>
+        <w:t xml:space="preserve"> </w:t>
+      </w:r>
+      <w:r>
+        <w:t xml:space="preserve"> </w:t>
+      </w:r>
+      <w:r>
+        <w:t xml:space="preserve">JavaScript</w:t>
       </w:r>
       <w:r>
         <w:rPr>
@@ -1429,7 +1451,7 @@
 <file path=word/numbering.xml><?xml version="1.0" encoding="utf-8"?>
 <w:numbering xmlns:w="http://schemas.openxmlformats.org/wordprocessingml/2006/main">
   <w:abstractNum w:abstractNumId="990">
-    <w:nsid w:val="39b2b29a"/>
+    <w:nsid w:val="19c3bb6b"/>
     <w:multiLevelType w:val="multilevel"/>
     <w:lvl w:ilvl="0">
       <w:numFmt w:val="bullet"/>
@@ -1532,7 +1554,7 @@
     </w:lvl>
   </w:abstractNum>
   <w:abstractNum w:abstractNumId="991">
-    <w:nsid w:val="a5108e1f"/>
+    <w:nsid w:val="852196ef"/>
     <w:multiLevelType w:val="multilevel"/>
     <w:lvl w:ilvl="0">
       <w:numFmt w:val="bullet"/>

</xml_diff>